<commit_message>
to check the activity
</commit_message>
<xml_diff>
--- a/Cloud Computing.docx
+++ b/Cloud Computing.docx
@@ -3644,27 +3644,7 @@
           <w:sz w:val="24"/>
           <w:szCs w:val="24"/>
         </w:rPr>
-        <w:t xml:space="preserve"> </w:t>
-      </w:r>
-      <w:proofErr w:type="gramStart"/>
-      <w:r>
-        <w:rPr>
-          <w:rFonts w:eastAsia="Times New Roman" w:cstheme="minorHAnsi"/>
-          <w:color w:val="FF0000"/>
-          <w:sz w:val="24"/>
-          <w:szCs w:val="24"/>
-        </w:rPr>
-        <w:t>not</w:t>
-      </w:r>
-      <w:proofErr w:type="gramEnd"/>
-      <w:r>
-        <w:rPr>
-          <w:rFonts w:eastAsia="Times New Roman" w:cstheme="minorHAnsi"/>
-          <w:color w:val="FF0000"/>
-          <w:sz w:val="24"/>
-          <w:szCs w:val="24"/>
-        </w:rPr>
-        <w:t xml:space="preserve"> done yet.</w:t>
+        <w:t xml:space="preserve"> not done yet.</w:t>
       </w:r>
     </w:p>
     <w:p>
@@ -4648,6 +4628,21 @@
           <w:sz w:val="24"/>
           <w:szCs w:val="24"/>
         </w:rPr>
+        <w:t xml:space="preserve"> </w:t>
+      </w:r>
+      <w:r>
+        <w:rPr>
+          <w:color w:val="70AD47" w:themeColor="accent6"/>
+          <w:sz w:val="24"/>
+          <w:szCs w:val="24"/>
+        </w:rPr>
+        <w:t>[18]</w:t>
+      </w:r>
+      <w:r>
+        <w:rPr>
+          <w:sz w:val="24"/>
+          <w:szCs w:val="24"/>
+        </w:rPr>
         <w:t>.</w:t>
       </w:r>
     </w:p>
@@ -4906,7 +4901,35 @@
           <w:sz w:val="24"/>
           <w:szCs w:val="24"/>
         </w:rPr>
-        <w:t>: Fog computing can collaborate with the different infrastructures and different physical environment.</w:t>
+        <w:t>: Fog computing can collaborate with the different infrastructures and</w:t>
+      </w:r>
+      <w:r>
+        <w:rPr>
+          <w:rStyle w:val="fontstyle01"/>
+          <w:rFonts w:asciiTheme="minorHAnsi" w:hAnsiTheme="minorHAnsi" w:cstheme="minorHAnsi"/>
+          <w:sz w:val="24"/>
+          <w:szCs w:val="24"/>
+        </w:rPr>
+        <w:t xml:space="preserve"> different physical environment </w:t>
+      </w:r>
+      <w:r>
+        <w:rPr>
+          <w:rStyle w:val="fontstyle01"/>
+          <w:rFonts w:asciiTheme="minorHAnsi" w:hAnsiTheme="minorHAnsi" w:cstheme="minorHAnsi"/>
+          <w:color w:val="70AD47" w:themeColor="accent6"/>
+          <w:sz w:val="24"/>
+          <w:szCs w:val="24"/>
+        </w:rPr>
+        <w:t>[18]</w:t>
+      </w:r>
+      <w:r>
+        <w:rPr>
+          <w:rStyle w:val="fontstyle01"/>
+          <w:rFonts w:asciiTheme="minorHAnsi" w:hAnsiTheme="minorHAnsi" w:cstheme="minorHAnsi"/>
+          <w:sz w:val="24"/>
+          <w:szCs w:val="24"/>
+        </w:rPr>
+        <w:t>.</w:t>
       </w:r>
     </w:p>
     <w:p>
@@ -4957,25 +4980,7 @@
           <w:sz w:val="24"/>
           <w:szCs w:val="24"/>
         </w:rPr>
-        <w:t xml:space="preserve">Privacy control: We can analyze sensitive and private data locally, no need to send the data to the cloud server where privacy might be violated. We can control and </w:t>
-      </w:r>
-      <w:r>
-        <w:rPr>
-          <w:rStyle w:val="fontstyle01"/>
-          <w:rFonts w:asciiTheme="minorHAnsi" w:hAnsiTheme="minorHAnsi" w:cstheme="minorHAnsi"/>
-          <w:sz w:val="24"/>
-          <w:szCs w:val="24"/>
-        </w:rPr>
-        <w:t xml:space="preserve">monitor </w:t>
-      </w:r>
-      <w:r>
-        <w:rPr>
-          <w:rStyle w:val="fontstyle01"/>
-          <w:rFonts w:asciiTheme="minorHAnsi" w:hAnsiTheme="minorHAnsi" w:cstheme="minorHAnsi"/>
-          <w:sz w:val="24"/>
-          <w:szCs w:val="24"/>
-        </w:rPr>
-        <w:t>the data that is generated.</w:t>
+        <w:t>Privacy control: We can analyze sensitive and private data locally, no need to send the data to the cloud server where privacy might be violated. We can control and monitor the data that is generated.</w:t>
       </w:r>
       <w:r>
         <w:rPr>
@@ -5744,18 +5749,7 @@
                 <w:sz w:val="24"/>
                 <w:szCs w:val="24"/>
               </w:rPr>
-              <w:t>Supports real-</w:t>
-            </w:r>
-            <w:bookmarkStart w:id="0" w:name="_GoBack"/>
-            <w:bookmarkEnd w:id="0"/>
-            <w:r>
-              <w:rPr>
-                <w:rFonts w:cstheme="minorHAnsi"/>
-                <w:color w:val="000000"/>
-                <w:sz w:val="24"/>
-                <w:szCs w:val="24"/>
-              </w:rPr>
-              <w:t>time response.</w:t>
+              <w:t>Supports real-time response.</w:t>
             </w:r>
           </w:p>
         </w:tc>
@@ -6331,23 +6325,7 @@
           <w:sz w:val="24"/>
           <w:szCs w:val="24"/>
         </w:rPr>
-        <w:t xml:space="preserve">With this kind of </w:t>
-      </w:r>
-      <w:r>
-        <w:rPr>
-          <w:rFonts w:eastAsia="Times New Roman" w:cstheme="minorHAnsi"/>
-          <w:sz w:val="24"/>
-          <w:szCs w:val="24"/>
-        </w:rPr>
-        <w:t xml:space="preserve">enormous </w:t>
-      </w:r>
-      <w:r>
-        <w:rPr>
-          <w:rFonts w:eastAsia="Times New Roman" w:cstheme="minorHAnsi"/>
-          <w:sz w:val="24"/>
-          <w:szCs w:val="24"/>
-        </w:rPr>
-        <w:t>devices</w:t>
+        <w:t>With this kind of enormous devices</w:t>
       </w:r>
       <w:r>
         <w:rPr>
@@ -6541,6 +6519,49 @@
           <w:szCs w:val="24"/>
         </w:rPr>
       </w:pPr>
+      <w:r>
+        <w:rPr>
+          <w:rFonts w:eastAsia="Times New Roman" w:cstheme="minorHAnsi"/>
+          <w:color w:val="FF0000"/>
+          <w:sz w:val="24"/>
+          <w:szCs w:val="24"/>
+        </w:rPr>
+        <w:t>***</w:t>
+      </w:r>
+      <w:r>
+        <w:rPr>
+          <w:rFonts w:eastAsia="Times New Roman" w:cstheme="minorHAnsi"/>
+          <w:color w:val="FF0000"/>
+          <w:sz w:val="24"/>
+          <w:szCs w:val="24"/>
+        </w:rPr>
+        <w:t xml:space="preserve"> new. </w:t>
+      </w:r>
+      <w:r>
+        <w:rPr>
+          <w:rFonts w:eastAsia="Times New Roman" w:cstheme="minorHAnsi"/>
+          <w:sz w:val="24"/>
+          <w:szCs w:val="24"/>
+        </w:rPr>
+        <w:t xml:space="preserve">Most of the information and data that is produced through the IoT devices need to be processed in real-time, to do this we need to do our processing closer to the end devices. </w:t>
+      </w:r>
+      <w:r>
+        <w:rPr>
+          <w:rFonts w:eastAsia="Times New Roman" w:cstheme="minorHAnsi"/>
+          <w:sz w:val="24"/>
+          <w:szCs w:val="24"/>
+        </w:rPr>
+        <w:t>Fog computing lets us do exactly this task. Now let’s discuss about the solution of the challenges of the IoT devices.</w:t>
+      </w:r>
+    </w:p>
+    <w:p>
+      <w:pPr>
+        <w:rPr>
+          <w:rFonts w:eastAsia="Times New Roman" w:cstheme="minorHAnsi"/>
+          <w:sz w:val="24"/>
+          <w:szCs w:val="24"/>
+        </w:rPr>
+      </w:pPr>
     </w:p>
     <w:p>
       <w:pPr>
@@ -6583,6 +6604,7 @@
           <w:sz w:val="24"/>
           <w:szCs w:val="24"/>
         </w:rPr>
+        <w:lastRenderedPageBreak/>
         <w:tab/>
       </w:r>
       <w:r>
@@ -6618,7 +6640,7 @@
           <w:sz w:val="24"/>
           <w:szCs w:val="24"/>
         </w:rPr>
-        <w:t xml:space="preserve">These devices, called fog nodes, can be deployed anywhere with a network </w:t>
+        <w:t>These devices, called fog nodes, can be deployed anywhere with a network connection: on a factory floor, on top of a power pole, alongside a railway track, in a vehicle, or on an oil rig. Any device with computing, storage, and network connectivity can be a fog node. Examples include industrial controllers, switches, routers, embedded servers, and video</w:t>
       </w:r>
       <w:r>
         <w:rPr>
@@ -6627,8 +6649,7 @@
           <w:sz w:val="24"/>
           <w:szCs w:val="24"/>
         </w:rPr>
-        <w:lastRenderedPageBreak/>
-        <w:t>connection: on a factory floor, on top of a power pole, alongside a railway track, in a vehicle, or on an oil rig. Any device with computing, storage, and network connectivity can be a fog node. Examples include industrial controllers, switches, routers, embedded servers, and video</w:t>
+        <w:t xml:space="preserve"> </w:t>
       </w:r>
       <w:r>
         <w:rPr>
@@ -6637,28 +6658,95 @@
           <w:sz w:val="24"/>
           <w:szCs w:val="24"/>
         </w:rPr>
+        <w:t>surveillance cameras</w:t>
+      </w:r>
+      <w:r>
+        <w:rPr>
+          <w:rFonts w:eastAsia="Times New Roman" w:cstheme="minorHAnsi"/>
+          <w:sz w:val="24"/>
+          <w:szCs w:val="24"/>
+        </w:rPr>
+        <w:t>”</w:t>
+      </w:r>
+      <w:r>
+        <w:rPr>
+          <w:rFonts w:eastAsia="Times New Roman" w:cstheme="minorHAnsi"/>
+          <w:sz w:val="24"/>
+          <w:szCs w:val="24"/>
+        </w:rPr>
         <w:t xml:space="preserve"> </w:t>
       </w:r>
       <w:r>
         <w:rPr>
           <w:rFonts w:eastAsia="Times New Roman" w:cstheme="minorHAnsi"/>
-          <w:i/>
-          <w:sz w:val="24"/>
-          <w:szCs w:val="24"/>
-        </w:rPr>
-        <w:t>surveillance cameras</w:t>
-      </w:r>
-      <w:r>
-        <w:rPr>
-          <w:rFonts w:eastAsia="Times New Roman" w:cstheme="minorHAnsi"/>
-          <w:sz w:val="24"/>
-          <w:szCs w:val="24"/>
-        </w:rPr>
-        <w:t>”</w:t>
-      </w:r>
-      <w:r>
-        <w:rPr>
-          <w:rFonts w:eastAsia="Times New Roman" w:cstheme="minorHAnsi"/>
+          <w:color w:val="70AD47" w:themeColor="accent6"/>
+          <w:sz w:val="24"/>
+          <w:szCs w:val="24"/>
+        </w:rPr>
+        <w:t>[17]</w:t>
+      </w:r>
+      <w:r>
+        <w:rPr>
+          <w:rFonts w:eastAsia="Times New Roman" w:cstheme="minorHAnsi"/>
+          <w:sz w:val="24"/>
+          <w:szCs w:val="24"/>
+        </w:rPr>
+        <w:t>.</w:t>
+      </w:r>
+    </w:p>
+    <w:p>
+      <w:pPr>
+        <w:rPr>
+          <w:rFonts w:eastAsia="Times New Roman" w:cstheme="minorHAnsi"/>
+          <w:sz w:val="24"/>
+          <w:szCs w:val="24"/>
+        </w:rPr>
+      </w:pPr>
+      <w:r>
+        <w:rPr>
+          <w:rFonts w:eastAsia="Times New Roman" w:cstheme="minorHAnsi"/>
+          <w:sz w:val="24"/>
+          <w:szCs w:val="24"/>
+        </w:rPr>
+        <w:t>Fog computing lets us deploy distributed services and applications. Fog has the ability to deliver real-time and low latency processing near the end devices. Fog computing shines where the application</w:t>
+      </w:r>
+      <w:r>
+        <w:rPr>
+          <w:rFonts w:eastAsia="Times New Roman" w:cstheme="minorHAnsi"/>
+          <w:sz w:val="24"/>
+          <w:szCs w:val="24"/>
+        </w:rPr>
+        <w:t>s need</w:t>
+      </w:r>
+      <w:r>
+        <w:rPr>
+          <w:rFonts w:eastAsia="Times New Roman" w:cstheme="minorHAnsi"/>
+          <w:sz w:val="24"/>
+          <w:szCs w:val="24"/>
+        </w:rPr>
+        <w:t xml:space="preserve"> low latency and real-time services, for </w:t>
+      </w:r>
+      <w:r>
+        <w:rPr>
+          <w:rFonts w:eastAsia="Times New Roman" w:cstheme="minorHAnsi"/>
+          <w:sz w:val="24"/>
+          <w:szCs w:val="24"/>
+        </w:rPr>
+        <w:t xml:space="preserve">example linked vehicles on the road, live video streaming, augmented reality, gaming </w:t>
+      </w:r>
+      <w:r>
+        <w:rPr>
+          <w:rFonts w:eastAsia="Times New Roman" w:cstheme="minorHAnsi"/>
+          <w:color w:val="70AD47" w:themeColor="accent6"/>
+          <w:sz w:val="24"/>
+          <w:szCs w:val="24"/>
+        </w:rPr>
+        <w:t>[19]</w:t>
+      </w:r>
+      <w:r>
+        <w:rPr>
+          <w:rFonts w:eastAsia="Times New Roman" w:cstheme="minorHAnsi"/>
+          <w:color w:val="70AD47" w:themeColor="accent6"/>
           <w:sz w:val="24"/>
           <w:szCs w:val="24"/>
         </w:rPr>
@@ -6667,62 +6755,157 @@
       <w:r>
         <w:rPr>
           <w:rFonts w:eastAsia="Times New Roman" w:cstheme="minorHAnsi"/>
+          <w:sz w:val="24"/>
+          <w:szCs w:val="24"/>
+        </w:rPr>
+        <w:t>etc.</w:t>
+      </w:r>
+    </w:p>
+    <w:p>
+      <w:pPr>
+        <w:rPr>
+          <w:rFonts w:eastAsia="Times New Roman" w:cstheme="minorHAnsi"/>
+          <w:sz w:val="24"/>
+          <w:szCs w:val="24"/>
+        </w:rPr>
+      </w:pPr>
+      <w:r>
+        <w:rPr>
+          <w:rFonts w:eastAsia="Times New Roman" w:cstheme="minorHAnsi"/>
+          <w:sz w:val="24"/>
+          <w:szCs w:val="24"/>
+        </w:rPr>
+        <w:t xml:space="preserve">Adding the fog computing to the IoT will bring about many convenience </w:t>
+      </w:r>
+      <w:r>
+        <w:rPr>
+          <w:rFonts w:eastAsia="Times New Roman" w:cstheme="minorHAnsi"/>
+          <w:sz w:val="24"/>
+          <w:szCs w:val="24"/>
+        </w:rPr>
+        <w:t>to the IoT applications. In the term of low latency, fog is extremely useful. Time sensitive IoT devices and applications are more efficient using the fog computing. Fog can support large scale sensor network. It is big of a challenge for the fast growing IoT devices. The number is growing exponentially by the days</w:t>
+      </w:r>
+      <w:r>
+        <w:rPr>
+          <w:rFonts w:eastAsia="Times New Roman" w:cstheme="minorHAnsi"/>
+          <w:sz w:val="24"/>
+          <w:szCs w:val="24"/>
+        </w:rPr>
+        <w:t>, it is projected that the number will grow to the billions.</w:t>
+      </w:r>
+    </w:p>
+    <w:p>
+      <w:pPr>
+        <w:rPr>
+          <w:rFonts w:eastAsia="Times New Roman" w:cstheme="minorHAnsi"/>
+          <w:sz w:val="24"/>
+          <w:szCs w:val="24"/>
+        </w:rPr>
+      </w:pPr>
+      <w:r>
+        <w:rPr>
+          <w:rFonts w:eastAsia="Times New Roman" w:cstheme="minorHAnsi"/>
+          <w:sz w:val="24"/>
+          <w:szCs w:val="24"/>
+        </w:rPr>
+        <w:t xml:space="preserve">Fog computing provides operative solutions to the problem which is faced by the present computing structure relying upon the centralized computing. </w:t>
+      </w:r>
+      <w:r>
+        <w:rPr>
+          <w:sz w:val="24"/>
+          <w:szCs w:val="24"/>
+        </w:rPr>
+        <w:t xml:space="preserve">From </w:t>
+      </w:r>
+      <w:r>
+        <w:rPr>
+          <w:sz w:val="24"/>
+          <w:szCs w:val="24"/>
+        </w:rPr>
+        <w:t xml:space="preserve">T. Zhang </w:t>
+      </w:r>
+      <w:r>
+        <w:rPr>
+          <w:sz w:val="24"/>
+          <w:szCs w:val="24"/>
+        </w:rPr>
+        <w:t xml:space="preserve">and M. Chiang </w:t>
+      </w:r>
+      <w:r>
+        <w:rPr>
           <w:color w:val="70AD47" w:themeColor="accent6"/>
           <w:sz w:val="24"/>
           <w:szCs w:val="24"/>
         </w:rPr>
-        <w:t>[17]</w:t>
-      </w:r>
-      <w:r>
-        <w:rPr>
-          <w:rFonts w:eastAsia="Times New Roman" w:cstheme="minorHAnsi"/>
-          <w:sz w:val="24"/>
-          <w:szCs w:val="24"/>
-        </w:rPr>
-        <w:t>.</w:t>
-      </w:r>
-      <w:r>
-        <w:rPr>
-          <w:rFonts w:eastAsia="Times New Roman" w:cstheme="minorHAnsi"/>
-          <w:sz w:val="24"/>
-          <w:szCs w:val="24"/>
-        </w:rPr>
-        <w:t xml:space="preserve">     </w:t>
-      </w:r>
-      <w:r>
-        <w:rPr>
-          <w:rFonts w:eastAsia="Times New Roman" w:cstheme="minorHAnsi"/>
-          <w:sz w:val="24"/>
-          <w:szCs w:val="24"/>
-        </w:rPr>
-        <w:tab/>
-      </w:r>
-      <w:r>
-        <w:rPr>
-          <w:rFonts w:eastAsia="Times New Roman" w:cstheme="minorHAnsi"/>
-          <w:sz w:val="24"/>
-          <w:szCs w:val="24"/>
-        </w:rPr>
-        <w:tab/>
-      </w:r>
-      <w:r>
-        <w:rPr>
-          <w:rFonts w:eastAsia="Times New Roman" w:cstheme="minorHAnsi"/>
-          <w:color w:val="FF0000"/>
-          <w:sz w:val="24"/>
-          <w:szCs w:val="24"/>
-        </w:rPr>
-        <w:t>***</w:t>
-      </w:r>
-      <w:r>
-        <w:rPr>
-          <w:rFonts w:eastAsia="Times New Roman" w:cstheme="minorHAnsi"/>
-          <w:color w:val="FF0000"/>
-          <w:sz w:val="24"/>
-          <w:szCs w:val="24"/>
-        </w:rPr>
-        <w:t xml:space="preserve"> need to add more.</w:t>
-      </w:r>
+        <w:t>[20]</w:t>
+      </w:r>
+      <w:r>
+        <w:rPr>
+          <w:sz w:val="24"/>
+          <w:szCs w:val="24"/>
+        </w:rPr>
+        <w:t xml:space="preserve">, fog computing </w:t>
+      </w:r>
+      <w:r>
+        <w:rPr>
+          <w:sz w:val="24"/>
+          <w:szCs w:val="24"/>
+        </w:rPr>
+        <w:t>has the ability to</w:t>
+      </w:r>
+      <w:r>
+        <w:rPr>
+          <w:sz w:val="24"/>
+          <w:szCs w:val="24"/>
+        </w:rPr>
+        <w:t xml:space="preserve"> </w:t>
+      </w:r>
+      <w:r>
+        <w:rPr>
+          <w:sz w:val="24"/>
+          <w:szCs w:val="24"/>
+        </w:rPr>
+        <w:t>re</w:t>
+      </w:r>
+      <w:r>
+        <w:rPr>
+          <w:sz w:val="24"/>
+          <w:szCs w:val="24"/>
+        </w:rPr>
+        <w:t>solve challenges</w:t>
+      </w:r>
+      <w:r>
+        <w:rPr>
+          <w:sz w:val="24"/>
+          <w:szCs w:val="24"/>
+        </w:rPr>
+        <w:t xml:space="preserve"> of the IoT,</w:t>
+      </w:r>
+      <w:bookmarkStart w:id="0" w:name="_GoBack"/>
+      <w:bookmarkEnd w:id="0"/>
+      <w:r>
+        <w:rPr>
+          <w:sz w:val="24"/>
+          <w:szCs w:val="24"/>
+        </w:rPr>
+        <w:t xml:space="preserve"> described</w:t>
+      </w:r>
+      <w:r>
+        <w:rPr>
+          <w:sz w:val="24"/>
+          <w:szCs w:val="24"/>
+        </w:rPr>
+        <w:t xml:space="preserve"> below:</w:t>
+      </w:r>
+    </w:p>
+    <w:p>
+      <w:pPr>
+        <w:rPr>
+          <w:rFonts w:eastAsia="Times New Roman" w:cstheme="minorHAnsi"/>
+          <w:sz w:val="24"/>
+          <w:szCs w:val="24"/>
+        </w:rPr>
+      </w:pPr>
     </w:p>
     <w:sectPr>
       <w:pgSz w:w="12240" w:h="15840"/>

</xml_diff>